<commit_message>
Add app category to Project Description.
</commit_message>
<xml_diff>
--- a/deliverable0/RootDigital_Deliverable_0_ProjectDescription.docx
+++ b/deliverable0/RootDigital_Deliverable_0_ProjectDescription.docx
@@ -1,757 +1,568 @@
 
 <file path=word/document.xml><?xml version="1.0" encoding="utf-8"?>
-<w:document xmlns:wpc="http://schemas.microsoft.com/office/word/2010/wordprocessingCanvas" xmlns:cx="http://schemas.microsoft.com/office/drawing/2014/chartex" xmlns:cx1="http://schemas.microsoft.com/office/drawing/2015/9/8/chartex" xmlns:cx2="http://schemas.microsoft.com/office/drawing/2015/10/21/chartex" xmlns:cx3="http://schemas.microsoft.com/office/drawing/2016/5/9/chartex" xmlns:cx4="http://schemas.microsoft.com/office/drawing/2016/5/10/chartex" xmlns:cx5="http://schemas.microsoft.com/office/drawing/2016/5/11/chartex" xmlns:cx6="http://schemas.microsoft.com/office/drawing/2016/5/12/chartex" xmlns:cx7="http://schemas.microsoft.com/office/drawing/2016/5/13/chartex" xmlns:cx8="http://schemas.microsoft.com/office/drawing/2016/5/14/chartex" xmlns:mc="http://schemas.openxmlformats.org/markup-compatibility/2006" xmlns:aink="http://schemas.microsoft.com/office/drawing/2016/ink" xmlns:am3d="http://schemas.microsoft.com/office/drawing/2017/model3d" xmlns:o="urn:schemas-microsoft-com:office:office" xmlns:oel="http://schemas.microsoft.com/office/2019/extlst" xmlns:r="http://schemas.openxmlformats.org/officeDocument/2006/relationships" xmlns:m="http://schemas.openxmlformats.org/officeDocument/2006/math" xmlns:v="urn:schemas-microsoft-com:vml" xmlns:wp14="http://schemas.microsoft.com/office/word/2010/wordprocessingDrawing" xmlns:wp="http://schemas.openxmlformats.org/drawingml/2006/wordprocessingDrawing" xmlns:w10="urn:schemas-microsoft-com:office:word" xmlns:w="http://schemas.openxmlformats.org/wordprocessingml/2006/main" xmlns:w14="http://schemas.microsoft.com/office/word/2010/wordml" xmlns:w15="http://schemas.microsoft.com/office/word/2012/wordml" xmlns:w16cex="http://schemas.microsoft.com/office/word/2018/wordml/cex" xmlns:w16cid="http://schemas.microsoft.com/office/word/2016/wordml/cid" xmlns:w16="http://schemas.microsoft.com/office/word/2018/wordml" xmlns:w16sdtdh="http://schemas.microsoft.com/office/word/2020/wordml/sdtdatahash" xmlns:w16se="http://schemas.microsoft.com/office/word/2015/wordml/symex" xmlns:wpg="http://schemas.microsoft.com/office/word/2010/wordprocessingGroup" xmlns:wpi="http://schemas.microsoft.com/office/word/2010/wordprocessingInk" xmlns:wne="http://schemas.microsoft.com/office/word/2006/wordml" xmlns:wps="http://schemas.microsoft.com/office/word/2010/wordprocessingShape" mc:Ignorable="w14 w15 w16se w16cid w16 w16cex w16sdtdh wp14">
+<w:document xmlns:o="urn:schemas-microsoft-com:office:office" xmlns:r="http://schemas.openxmlformats.org/officeDocument/2006/relationships" xmlns:v="urn:schemas-microsoft-com:vml" xmlns:w="http://schemas.openxmlformats.org/wordprocessingml/2006/main" xmlns:w10="urn:schemas-microsoft-com:office:word" xmlns:wp="http://schemas.openxmlformats.org/drawingml/2006/wordprocessingDrawing" xmlns:wps="http://schemas.microsoft.com/office/word/2010/wordprocessingShape" xmlns:wpg="http://schemas.microsoft.com/office/word/2010/wordprocessingGroup" xmlns:mc="http://schemas.openxmlformats.org/markup-compatibility/2006" xmlns:wp14="http://schemas.microsoft.com/office/word/2010/wordprocessingDrawing" xmlns:w14="http://schemas.microsoft.com/office/word/2010/wordml" xmlns:w15="http://schemas.microsoft.com/office/word/2012/wordml" mc:Ignorable="w14 wp14 w15">
   <w:body>
     <w:p>
       <w:pPr>
-        <w:spacing w:line="276" w:lineRule="auto"/>
-        <w:rPr>
-          <w:rFonts w:ascii="Courier New" w:eastAsia="Courier New" w:hAnsi="Courier New" w:cs="Courier New"/>
-        </w:rPr>
-      </w:pPr>
-      <w:r>
-        <w:rPr>
-          <w:rFonts w:ascii="Courier New" w:eastAsia="Courier New" w:hAnsi="Courier New" w:cs="Courier New"/>
+        <w:pStyle w:val="Normal"/>
+        <w:spacing w:lineRule="auto" w:line="276"/>
+        <w:rPr>
+          <w:rFonts w:ascii="Courier New" w:hAnsi="Courier New" w:eastAsia="Courier New" w:cs="Courier New"/>
+        </w:rPr>
+      </w:pPr>
+      <w:r>
+        <w:rPr>
+          <w:rFonts w:eastAsia="Courier New" w:cs="Courier New" w:ascii="Courier New" w:hAnsi="Courier New"/>
           <w:b/>
         </w:rPr>
         <w:t>Group:</w:t>
       </w:r>
       <w:r>
         <w:rPr>
-          <w:rFonts w:ascii="Courier New" w:eastAsia="Courier New" w:hAnsi="Courier New" w:cs="Courier New"/>
+          <w:rFonts w:eastAsia="Courier New" w:cs="Courier New" w:ascii="Courier New" w:hAnsi="Courier New"/>
         </w:rPr>
         <w:t xml:space="preserve"> Root Digital</w:t>
       </w:r>
     </w:p>
     <w:p>
       <w:pPr>
-        <w:spacing w:line="276" w:lineRule="auto"/>
-        <w:rPr>
-          <w:rFonts w:ascii="Courier New" w:eastAsia="Courier New" w:hAnsi="Courier New" w:cs="Courier New"/>
-        </w:rPr>
-      </w:pPr>
-      <w:r>
-        <w:rPr>
-          <w:rFonts w:ascii="Courier New" w:eastAsia="Courier New" w:hAnsi="Courier New" w:cs="Courier New"/>
+        <w:pStyle w:val="Normal"/>
+        <w:spacing w:lineRule="auto" w:line="276"/>
+        <w:rPr>
+          <w:rFonts w:ascii="Courier New" w:hAnsi="Courier New" w:eastAsia="Courier New" w:cs="Courier New"/>
+        </w:rPr>
+      </w:pPr>
+      <w:r>
+        <w:rPr>
+          <w:rFonts w:eastAsia="Courier New" w:cs="Courier New" w:ascii="Courier New" w:hAnsi="Courier New"/>
           <w:b/>
         </w:rPr>
         <w:t>Team Members</w:t>
       </w:r>
       <w:r>
         <w:rPr>
-          <w:rFonts w:ascii="Courier New" w:eastAsia="Courier New" w:hAnsi="Courier New" w:cs="Courier New"/>
+          <w:rFonts w:eastAsia="Courier New" w:cs="Courier New" w:ascii="Courier New" w:hAnsi="Courier New"/>
         </w:rPr>
         <w:t>: Cole Adams, Evan Mutchler, Johnny Sylvain, Riley Mills, Zachary Scott</w:t>
       </w:r>
     </w:p>
     <w:p>
       <w:pPr>
-        <w:spacing w:line="276" w:lineRule="auto"/>
-        <w:rPr>
-          <w:rFonts w:ascii="Courier New" w:eastAsia="Courier New" w:hAnsi="Courier New" w:cs="Courier New"/>
-        </w:rPr>
-      </w:pPr>
-      <w:r>
-        <w:rPr>
-          <w:rFonts w:ascii="Courier New" w:eastAsia="Courier New" w:hAnsi="Courier New" w:cs="Courier New"/>
+        <w:pStyle w:val="Normal"/>
+        <w:spacing w:lineRule="auto" w:line="276"/>
+        <w:rPr>
+          <w:rFonts w:ascii="Courier New" w:hAnsi="Courier New" w:eastAsia="Courier New" w:cs="Courier New"/>
+        </w:rPr>
+      </w:pPr>
+      <w:r>
+        <w:rPr>
+          <w:rFonts w:eastAsia="Courier New" w:cs="Courier New" w:ascii="Courier New" w:hAnsi="Courier New"/>
           <w:b/>
         </w:rPr>
         <w:t>App Name</w:t>
       </w:r>
       <w:r>
         <w:rPr>
-          <w:rFonts w:ascii="Courier New" w:eastAsia="Courier New" w:hAnsi="Courier New" w:cs="Courier New"/>
-        </w:rPr>
-        <w:t xml:space="preserve">: </w:t>
-      </w:r>
-      <w:proofErr w:type="spellStart"/>
-      <w:r>
-        <w:rPr>
-          <w:rFonts w:ascii="Courier New" w:eastAsia="Courier New" w:hAnsi="Courier New" w:cs="Courier New"/>
-        </w:rPr>
-        <w:t>Illo</w:t>
-      </w:r>
-      <w:proofErr w:type="spellEnd"/>
-    </w:p>
-    <w:p>
-      <w:pPr>
-        <w:spacing w:line="276" w:lineRule="auto"/>
-        <w:rPr>
-          <w:rFonts w:ascii="Courier New" w:eastAsia="Courier New" w:hAnsi="Courier New" w:cs="Courier New"/>
-        </w:rPr>
-      </w:pPr>
-    </w:p>
-    <w:p>
-      <w:pPr>
-        <w:spacing w:line="276" w:lineRule="auto"/>
-        <w:rPr>
-          <w:rFonts w:ascii="Courier New" w:eastAsia="Courier New" w:hAnsi="Courier New" w:cs="Courier New"/>
-        </w:rPr>
-      </w:pPr>
-      <w:r>
-        <w:rPr>
-          <w:rFonts w:ascii="Courier New" w:eastAsia="Courier New" w:hAnsi="Courier New" w:cs="Courier New"/>
+          <w:rFonts w:eastAsia="Courier New" w:cs="Courier New" w:ascii="Courier New" w:hAnsi="Courier New"/>
+        </w:rPr>
+        <w:t>: Illo</w:t>
+      </w:r>
+    </w:p>
+    <w:p>
+      <w:pPr>
+        <w:pStyle w:val="Normal"/>
+        <w:spacing w:lineRule="auto" w:line="276"/>
+        <w:rPr>
           <w:b/>
+          <w:b/>
+          <w:bCs/>
+        </w:rPr>
+      </w:pPr>
+      <w:r>
+        <w:rPr>
+          <w:rFonts w:eastAsia="Courier New" w:cs="Courier New" w:ascii="Courier New" w:hAnsi="Courier New"/>
+          <w:b/>
+          <w:bCs/>
+        </w:rPr>
+        <w:t>App Category</w:t>
+      </w:r>
+      <w:r>
+        <w:rPr>
+          <w:rFonts w:eastAsia="Courier New" w:cs="Courier New" w:ascii="Courier New" w:hAnsi="Courier New"/>
+          <w:b w:val="false"/>
+          <w:bCs w:val="false"/>
+        </w:rPr>
+        <w:t>: Health and Fitness</w:t>
+      </w:r>
+    </w:p>
+    <w:p>
+      <w:pPr>
+        <w:pStyle w:val="Normal"/>
+        <w:spacing w:lineRule="auto" w:line="276"/>
+        <w:rPr>
+          <w:rFonts w:ascii="Courier New" w:hAnsi="Courier New" w:eastAsia="Courier New" w:cs="Courier New"/>
+        </w:rPr>
+      </w:pPr>
+      <w:r>
+        <w:rPr>
+          <w:rFonts w:eastAsia="Courier New" w:cs="Courier New" w:ascii="Courier New" w:hAnsi="Courier New"/>
+        </w:rPr>
+      </w:r>
+    </w:p>
+    <w:p>
+      <w:pPr>
+        <w:pStyle w:val="Normal"/>
+        <w:spacing w:lineRule="auto" w:line="276"/>
+        <w:rPr>
+          <w:rFonts w:ascii="Courier New" w:hAnsi="Courier New" w:eastAsia="Courier New" w:cs="Courier New"/>
+        </w:rPr>
+      </w:pPr>
+      <w:r>
+        <w:rPr>
+          <w:rFonts w:eastAsia="Courier New" w:cs="Courier New" w:ascii="Courier New" w:hAnsi="Courier New"/>
+          <w:b/>
         </w:rPr>
         <w:t xml:space="preserve">App Description: </w:t>
       </w:r>
     </w:p>
     <w:p>
       <w:pPr>
-        <w:spacing w:line="276" w:lineRule="auto"/>
-        <w:rPr>
-          <w:rFonts w:ascii="Courier New" w:eastAsia="Courier New" w:hAnsi="Courier New" w:cs="Courier New"/>
-        </w:rPr>
-      </w:pPr>
-      <w:r>
-        <w:rPr>
-          <w:rFonts w:ascii="Courier New" w:eastAsia="Courier New" w:hAnsi="Courier New" w:cs="Courier New"/>
-        </w:rPr>
-        <w:t xml:space="preserve">The Pomodoro technique is a popular productivity strategy among students and professionals. Users set a timer in which they work for a certain amount of time (dubbed a pomodoro) and then take a break, and repeat. </w:t>
-      </w:r>
-      <w:proofErr w:type="spellStart"/>
-      <w:r>
-        <w:rPr>
-          <w:rFonts w:ascii="Courier New" w:eastAsia="Courier New" w:hAnsi="Courier New" w:cs="Courier New"/>
-        </w:rPr>
-        <w:t>Illo</w:t>
-      </w:r>
-      <w:proofErr w:type="spellEnd"/>
-      <w:r>
-        <w:rPr>
-          <w:rFonts w:ascii="Courier New" w:eastAsia="Courier New" w:hAnsi="Courier New" w:cs="Courier New"/>
-        </w:rPr>
-        <w:t xml:space="preserve"> is your standard pomodoro timer, with a twist – </w:t>
-      </w:r>
-      <w:proofErr w:type="spellStart"/>
-      <w:r>
-        <w:rPr>
-          <w:rFonts w:ascii="Courier New" w:eastAsia="Courier New" w:hAnsi="Courier New" w:cs="Courier New"/>
-        </w:rPr>
-        <w:t>Illo</w:t>
-      </w:r>
-      <w:proofErr w:type="spellEnd"/>
-      <w:r>
-        <w:rPr>
-          <w:rFonts w:ascii="Courier New" w:eastAsia="Courier New" w:hAnsi="Courier New" w:cs="Courier New"/>
-        </w:rPr>
-        <w:t xml:space="preserve"> will provide you with light exercises to do in between </w:t>
-      </w:r>
-      <w:proofErr w:type="spellStart"/>
-      <w:r>
-        <w:rPr>
-          <w:rFonts w:ascii="Courier New" w:eastAsia="Courier New" w:hAnsi="Courier New" w:cs="Courier New"/>
-        </w:rPr>
-        <w:t>pomodoros</w:t>
-      </w:r>
-      <w:proofErr w:type="spellEnd"/>
-      <w:r>
-        <w:rPr>
-          <w:rFonts w:ascii="Courier New" w:eastAsia="Courier New" w:hAnsi="Courier New" w:cs="Courier New"/>
-        </w:rPr>
-        <w:t xml:space="preserve">. The goal of this is to mediate the health risks associated with sitting all day, as well as improve your fitness habits. </w:t>
-      </w:r>
-    </w:p>
-    <w:p>
-      <w:pPr>
-        <w:spacing w:line="276" w:lineRule="auto"/>
-        <w:rPr>
-          <w:rFonts w:ascii="Courier New" w:eastAsia="Courier New" w:hAnsi="Courier New" w:cs="Courier New"/>
-        </w:rPr>
-      </w:pPr>
-      <w:r>
-        <w:rPr>
-          <w:rFonts w:ascii="Courier New" w:eastAsia="Courier New" w:hAnsi="Courier New" w:cs="Courier New"/>
+        <w:pStyle w:val="Normal"/>
+        <w:spacing w:lineRule="auto" w:line="276"/>
+        <w:rPr>
+          <w:rFonts w:ascii="Courier New" w:hAnsi="Courier New" w:eastAsia="Courier New" w:cs="Courier New"/>
+        </w:rPr>
+      </w:pPr>
+      <w:r>
+        <w:rPr>
+          <w:rFonts w:eastAsia="Courier New" w:cs="Courier New" w:ascii="Courier New" w:hAnsi="Courier New"/>
+        </w:rPr>
+        <w:t xml:space="preserve">The Pomodoro technique is a popular productivity strategy among students and professionals. Users set a timer in which they work for a certain amount of time (dubbed a pomodoro) and then take a break, and repeat. Illo is your standard pomodoro timer, with a twist – Illo will provide you with light exercises to do in between pomodoros. The goal of this is to mediate the health risks associated with sitting all day, as well as improve your fitness habits. </w:t>
+      </w:r>
+    </w:p>
+    <w:p>
+      <w:pPr>
+        <w:pStyle w:val="Normal"/>
+        <w:spacing w:lineRule="auto" w:line="276"/>
+        <w:rPr>
+          <w:rFonts w:ascii="Courier New" w:hAnsi="Courier New" w:eastAsia="Courier New" w:cs="Courier New"/>
+        </w:rPr>
+      </w:pPr>
+      <w:r>
+        <w:rPr>
+          <w:rFonts w:eastAsia="Courier New" w:cs="Courier New" w:ascii="Courier New" w:hAnsi="Courier New"/>
         </w:rPr>
         <w:t xml:space="preserve">This app is highly customizable. Pick from three categories to draw exercises from: </w:t>
       </w:r>
     </w:p>
     <w:p>
       <w:pPr>
+        <w:pStyle w:val="Normal"/>
         <w:numPr>
           <w:ilvl w:val="0"/>
           <w:numId w:val="1"/>
         </w:numPr>
-        <w:spacing w:line="276" w:lineRule="auto"/>
-        <w:rPr>
-          <w:rFonts w:ascii="Courier New" w:eastAsia="Courier New" w:hAnsi="Courier New" w:cs="Courier New"/>
-        </w:rPr>
-      </w:pPr>
-      <w:r>
-        <w:rPr>
-          <w:rFonts w:ascii="Courier New" w:eastAsia="Courier New" w:hAnsi="Courier New" w:cs="Courier New"/>
-        </w:rPr>
-        <w:t xml:space="preserve">Free Weight Exercises: </w:t>
-      </w:r>
-      <w:proofErr w:type="spellStart"/>
-      <w:r>
-        <w:rPr>
-          <w:rFonts w:ascii="Courier New" w:eastAsia="Courier New" w:hAnsi="Courier New" w:cs="Courier New"/>
-        </w:rPr>
-        <w:t>situps</w:t>
-      </w:r>
-      <w:proofErr w:type="spellEnd"/>
-      <w:r>
-        <w:rPr>
-          <w:rFonts w:ascii="Courier New" w:eastAsia="Courier New" w:hAnsi="Courier New" w:cs="Courier New"/>
-        </w:rPr>
-        <w:t>, leg lifts, pushups, etc.</w:t>
-      </w:r>
-    </w:p>
-    <w:p>
-      <w:pPr>
+        <w:spacing w:lineRule="auto" w:line="276"/>
+        <w:rPr>
+          <w:rFonts w:ascii="Courier New" w:hAnsi="Courier New" w:eastAsia="Courier New" w:cs="Courier New"/>
+        </w:rPr>
+      </w:pPr>
+      <w:r>
+        <w:rPr>
+          <w:rFonts w:eastAsia="Courier New" w:cs="Courier New" w:ascii="Courier New" w:hAnsi="Courier New"/>
+        </w:rPr>
+        <w:t>Free Weight Exercises: situps, leg lifts, pushups, etc.</w:t>
+      </w:r>
+    </w:p>
+    <w:p>
+      <w:pPr>
+        <w:pStyle w:val="Normal"/>
         <w:numPr>
           <w:ilvl w:val="0"/>
           <w:numId w:val="1"/>
         </w:numPr>
-        <w:spacing w:line="276" w:lineRule="auto"/>
-        <w:rPr>
-          <w:rFonts w:ascii="Courier New" w:eastAsia="Courier New" w:hAnsi="Courier New" w:cs="Courier New"/>
-        </w:rPr>
-      </w:pPr>
-      <w:r>
-        <w:rPr>
-          <w:rFonts w:ascii="Courier New" w:eastAsia="Courier New" w:hAnsi="Courier New" w:cs="Courier New"/>
+        <w:spacing w:lineRule="auto" w:line="276"/>
+        <w:rPr>
+          <w:rFonts w:ascii="Courier New" w:hAnsi="Courier New" w:eastAsia="Courier New" w:cs="Courier New"/>
+        </w:rPr>
+      </w:pPr>
+      <w:r>
+        <w:rPr>
+          <w:rFonts w:eastAsia="Courier New" w:cs="Courier New" w:ascii="Courier New" w:hAnsi="Courier New"/>
         </w:rPr>
         <w:t xml:space="preserve">Stretches: chair stretches for neck and spine health, standing exercises for overall flexibility. </w:t>
       </w:r>
     </w:p>
     <w:p>
       <w:pPr>
+        <w:pStyle w:val="Normal"/>
         <w:numPr>
           <w:ilvl w:val="0"/>
           <w:numId w:val="1"/>
         </w:numPr>
-        <w:spacing w:line="276" w:lineRule="auto"/>
-        <w:rPr>
-          <w:rFonts w:ascii="Courier New" w:eastAsia="Courier New" w:hAnsi="Courier New" w:cs="Courier New"/>
-        </w:rPr>
-      </w:pPr>
-      <w:r>
-        <w:rPr>
-          <w:rFonts w:ascii="Courier New" w:eastAsia="Courier New" w:hAnsi="Courier New" w:cs="Courier New"/>
+        <w:spacing w:lineRule="auto" w:line="276"/>
+        <w:rPr>
+          <w:rFonts w:ascii="Courier New" w:hAnsi="Courier New" w:eastAsia="Courier New" w:cs="Courier New"/>
+        </w:rPr>
+      </w:pPr>
+      <w:r>
+        <w:rPr>
+          <w:rFonts w:eastAsia="Courier New" w:cs="Courier New" w:ascii="Courier New" w:hAnsi="Courier New"/>
         </w:rPr>
         <w:t xml:space="preserve">Meditation: balance your mind and improve productivity further with meditation exercises. </w:t>
       </w:r>
     </w:p>
     <w:p>
       <w:pPr>
-        <w:spacing w:line="276" w:lineRule="auto"/>
-        <w:rPr>
-          <w:rFonts w:ascii="Courier New" w:eastAsia="Courier New" w:hAnsi="Courier New" w:cs="Courier New"/>
-        </w:rPr>
-      </w:pPr>
-    </w:p>
-    <w:p>
-      <w:pPr>
-        <w:spacing w:line="276" w:lineRule="auto"/>
-        <w:rPr>
-          <w:rFonts w:ascii="Courier New" w:eastAsia="Courier New" w:hAnsi="Courier New" w:cs="Courier New"/>
-        </w:rPr>
-      </w:pPr>
-      <w:r>
-        <w:rPr>
-          <w:rFonts w:ascii="Courier New" w:eastAsia="Courier New" w:hAnsi="Courier New" w:cs="Courier New"/>
-        </w:rPr>
-        <w:t xml:space="preserve">Further, if you would like to mix and match categories, you may create your own groupings of exercises to draw </w:t>
-      </w:r>
-      <w:proofErr w:type="gramStart"/>
-      <w:r>
-        <w:rPr>
-          <w:rFonts w:ascii="Courier New" w:eastAsia="Courier New" w:hAnsi="Courier New" w:cs="Courier New"/>
-        </w:rPr>
-        <w:t>from, or</w:t>
-      </w:r>
-      <w:proofErr w:type="gramEnd"/>
-      <w:r>
-        <w:rPr>
-          <w:rFonts w:ascii="Courier New" w:eastAsia="Courier New" w:hAnsi="Courier New" w:cs="Courier New"/>
-        </w:rPr>
-        <w:t xml:space="preserve"> create ordered workouts for a consistent experience every time. Still not </w:t>
-      </w:r>
-      <w:proofErr w:type="gramStart"/>
-      <w:r>
-        <w:rPr>
-          <w:rFonts w:ascii="Courier New" w:eastAsia="Courier New" w:hAnsi="Courier New" w:cs="Courier New"/>
-        </w:rPr>
-        <w:t>satisfied?</w:t>
-      </w:r>
-      <w:proofErr w:type="gramEnd"/>
-      <w:r>
-        <w:rPr>
-          <w:rFonts w:ascii="Courier New" w:eastAsia="Courier New" w:hAnsi="Courier New" w:cs="Courier New"/>
-        </w:rPr>
-        <w:t xml:space="preserve"> Create your own exercises to best suit your needs. </w:t>
-      </w:r>
-    </w:p>
-    <w:p>
-      <w:pPr>
-        <w:spacing w:line="276" w:lineRule="auto"/>
-        <w:rPr>
-          <w:rFonts w:ascii="Courier New" w:eastAsia="Courier New" w:hAnsi="Courier New" w:cs="Courier New"/>
-        </w:rPr>
-      </w:pPr>
-      <w:r>
-        <w:rPr>
-          <w:rFonts w:ascii="Courier New" w:eastAsia="Courier New" w:hAnsi="Courier New" w:cs="Courier New"/>
-        </w:rPr>
-        <w:t xml:space="preserve">Can’t get up from your chair? </w:t>
-      </w:r>
-      <w:proofErr w:type="spellStart"/>
-      <w:r>
-        <w:rPr>
-          <w:rFonts w:ascii="Courier New" w:eastAsia="Courier New" w:hAnsi="Courier New" w:cs="Courier New"/>
-        </w:rPr>
-        <w:t>Illo</w:t>
-      </w:r>
-      <w:proofErr w:type="spellEnd"/>
-      <w:r>
-        <w:rPr>
-          <w:rFonts w:ascii="Courier New" w:eastAsia="Courier New" w:hAnsi="Courier New" w:cs="Courier New"/>
-        </w:rPr>
-        <w:t xml:space="preserve"> has exercises in each category which can be done easily at your desk without getting up, so you can still get your exercises in while studying in the library. </w:t>
-      </w:r>
-    </w:p>
-    <w:p>
-      <w:pPr>
-        <w:spacing w:line="276" w:lineRule="auto"/>
-        <w:rPr>
-          <w:rFonts w:ascii="Courier New" w:eastAsia="Courier New" w:hAnsi="Courier New" w:cs="Courier New"/>
-        </w:rPr>
-      </w:pPr>
-    </w:p>
-    <w:p>
-      <w:pPr>
-        <w:spacing w:line="276" w:lineRule="auto"/>
-        <w:rPr>
-          <w:rFonts w:ascii="Courier New" w:eastAsia="Courier New" w:hAnsi="Courier New" w:cs="Courier New"/>
-        </w:rPr>
-      </w:pPr>
-      <w:r>
-        <w:rPr>
-          <w:rFonts w:ascii="Courier New" w:eastAsia="Courier New" w:hAnsi="Courier New" w:cs="Courier New"/>
+        <w:pStyle w:val="Normal"/>
+        <w:spacing w:lineRule="auto" w:line="276"/>
+        <w:rPr>
+          <w:rFonts w:ascii="Courier New" w:hAnsi="Courier New" w:eastAsia="Courier New" w:cs="Courier New"/>
+        </w:rPr>
+      </w:pPr>
+      <w:r>
+        <w:rPr>
+          <w:rFonts w:eastAsia="Courier New" w:cs="Courier New" w:ascii="Courier New" w:hAnsi="Courier New"/>
+        </w:rPr>
+      </w:r>
+    </w:p>
+    <w:p>
+      <w:pPr>
+        <w:pStyle w:val="Normal"/>
+        <w:spacing w:lineRule="auto" w:line="276"/>
+        <w:rPr>
+          <w:rFonts w:ascii="Courier New" w:hAnsi="Courier New" w:eastAsia="Courier New" w:cs="Courier New"/>
+        </w:rPr>
+      </w:pPr>
+      <w:r>
+        <w:rPr>
+          <w:rFonts w:eastAsia="Courier New" w:cs="Courier New" w:ascii="Courier New" w:hAnsi="Courier New"/>
+        </w:rPr>
+        <w:t xml:space="preserve">Further, if you would like to mix and match categories, you may create your own groupings of exercises to draw from, or create ordered workouts for a consistent experience every time. Still not satisfied? Create your own exercises to best suit your needs. </w:t>
+      </w:r>
+    </w:p>
+    <w:p>
+      <w:pPr>
+        <w:pStyle w:val="Normal"/>
+        <w:spacing w:lineRule="auto" w:line="276"/>
+        <w:rPr>
+          <w:rFonts w:ascii="Courier New" w:hAnsi="Courier New" w:eastAsia="Courier New" w:cs="Courier New"/>
+        </w:rPr>
+      </w:pPr>
+      <w:r>
+        <w:rPr>
+          <w:rFonts w:eastAsia="Courier New" w:cs="Courier New" w:ascii="Courier New" w:hAnsi="Courier New"/>
+        </w:rPr>
+        <w:t xml:space="preserve">Can’t get up from your chair? Illo has exercises in each category which can be done easily at your desk without getting up, so you can still get your exercises in while studying in the library. </w:t>
+      </w:r>
+    </w:p>
+    <w:p>
+      <w:pPr>
+        <w:pStyle w:val="Normal"/>
+        <w:spacing w:lineRule="auto" w:line="276"/>
+        <w:rPr>
+          <w:rFonts w:ascii="Courier New" w:hAnsi="Courier New" w:eastAsia="Courier New" w:cs="Courier New"/>
+        </w:rPr>
+      </w:pPr>
+      <w:r>
+        <w:rPr>
+          <w:rFonts w:eastAsia="Courier New" w:cs="Courier New" w:ascii="Courier New" w:hAnsi="Courier New"/>
+        </w:rPr>
+      </w:r>
+    </w:p>
+    <w:p>
+      <w:pPr>
+        <w:pStyle w:val="Normal"/>
+        <w:spacing w:lineRule="auto" w:line="276"/>
+        <w:rPr>
+          <w:rFonts w:ascii="Courier New" w:hAnsi="Courier New" w:eastAsia="Courier New" w:cs="Courier New"/>
+        </w:rPr>
+      </w:pPr>
+      <w:r>
+        <w:rPr>
+          <w:rFonts w:eastAsia="Courier New" w:cs="Courier New" w:ascii="Courier New" w:hAnsi="Courier New"/>
         </w:rPr>
         <w:t>Keep track of your progress in-app and watch how short exercises can build up into long-term benefits. Share your results, workouts, and custom exercises with your friends!</w:t>
       </w:r>
     </w:p>
     <w:p>
       <w:pPr>
-        <w:spacing w:line="276" w:lineRule="auto"/>
-        <w:rPr>
-          <w:rFonts w:ascii="Courier New" w:eastAsia="Courier New" w:hAnsi="Courier New" w:cs="Courier New"/>
-        </w:rPr>
-      </w:pPr>
-      <w:proofErr w:type="spellStart"/>
-      <w:r>
-        <w:rPr>
-          <w:rFonts w:ascii="Courier New" w:eastAsia="Courier New" w:hAnsi="Courier New" w:cs="Courier New"/>
-        </w:rPr>
-        <w:t>Illo</w:t>
-      </w:r>
-      <w:proofErr w:type="spellEnd"/>
-      <w:r>
-        <w:rPr>
-          <w:rFonts w:ascii="Courier New" w:eastAsia="Courier New" w:hAnsi="Courier New" w:cs="Courier New"/>
-        </w:rPr>
-        <w:t xml:space="preserve"> also comes with all the features you’d expect of a good pomodoro timer. </w:t>
-      </w:r>
-    </w:p>
-    <w:p>
-      <w:pPr>
+        <w:pStyle w:val="Normal"/>
+        <w:spacing w:lineRule="auto" w:line="276"/>
+        <w:rPr>
+          <w:rFonts w:ascii="Courier New" w:hAnsi="Courier New" w:eastAsia="Courier New" w:cs="Courier New"/>
+        </w:rPr>
+      </w:pPr>
+      <w:r>
+        <w:rPr>
+          <w:rFonts w:eastAsia="Courier New" w:cs="Courier New" w:ascii="Courier New" w:hAnsi="Courier New"/>
+        </w:rPr>
+        <w:t xml:space="preserve">Illo also comes with all the features you’d expect of a good pomodoro timer. </w:t>
+      </w:r>
+    </w:p>
+    <w:p>
+      <w:pPr>
+        <w:pStyle w:val="Normal"/>
         <w:numPr>
           <w:ilvl w:val="0"/>
           <w:numId w:val="2"/>
         </w:numPr>
-        <w:spacing w:line="276" w:lineRule="auto"/>
-        <w:rPr>
-          <w:rFonts w:ascii="Courier New" w:eastAsia="Courier New" w:hAnsi="Courier New" w:cs="Courier New"/>
-        </w:rPr>
-      </w:pPr>
-      <w:r>
-        <w:rPr>
-          <w:rFonts w:ascii="Courier New" w:eastAsia="Courier New" w:hAnsi="Courier New" w:cs="Courier New"/>
+        <w:spacing w:lineRule="auto" w:line="276"/>
+        <w:rPr>
+          <w:rFonts w:ascii="Courier New" w:hAnsi="Courier New" w:eastAsia="Courier New" w:cs="Courier New"/>
+        </w:rPr>
+      </w:pPr>
+      <w:r>
+        <w:rPr>
+          <w:rFonts w:eastAsia="Courier New" w:cs="Courier New" w:ascii="Courier New" w:hAnsi="Courier New"/>
         </w:rPr>
         <w:t>Pause and resume at any time.</w:t>
       </w:r>
     </w:p>
     <w:p>
       <w:pPr>
+        <w:pStyle w:val="Normal"/>
         <w:numPr>
           <w:ilvl w:val="0"/>
           <w:numId w:val="2"/>
         </w:numPr>
-        <w:spacing w:line="276" w:lineRule="auto"/>
-        <w:rPr>
-          <w:rFonts w:ascii="Courier New" w:eastAsia="Courier New" w:hAnsi="Courier New" w:cs="Courier New"/>
-        </w:rPr>
-      </w:pPr>
-      <w:r>
-        <w:rPr>
-          <w:rFonts w:ascii="Courier New" w:eastAsia="Courier New" w:hAnsi="Courier New" w:cs="Courier New"/>
+        <w:spacing w:lineRule="auto" w:line="276"/>
+        <w:rPr>
+          <w:rFonts w:ascii="Courier New" w:hAnsi="Courier New" w:eastAsia="Courier New" w:cs="Courier New"/>
+        </w:rPr>
+      </w:pPr>
+      <w:r>
+        <w:rPr>
+          <w:rFonts w:eastAsia="Courier New" w:cs="Courier New" w:ascii="Courier New" w:hAnsi="Courier New"/>
         </w:rPr>
         <w:t>Set custom pomodoro and exercises/break lengths.</w:t>
       </w:r>
     </w:p>
     <w:p>
       <w:pPr>
+        <w:pStyle w:val="Normal"/>
         <w:numPr>
           <w:ilvl w:val="0"/>
           <w:numId w:val="2"/>
         </w:numPr>
-        <w:spacing w:line="276" w:lineRule="auto"/>
-        <w:rPr>
-          <w:rFonts w:ascii="Courier New" w:eastAsia="Courier New" w:hAnsi="Courier New" w:cs="Courier New"/>
-        </w:rPr>
-      </w:pPr>
-      <w:r>
-        <w:rPr>
-          <w:rFonts w:ascii="Courier New" w:eastAsia="Courier New" w:hAnsi="Courier New" w:cs="Courier New"/>
+        <w:spacing w:lineRule="auto" w:line="276"/>
+        <w:rPr>
+          <w:rFonts w:ascii="Courier New" w:hAnsi="Courier New" w:eastAsia="Courier New" w:cs="Courier New"/>
+        </w:rPr>
+      </w:pPr>
+      <w:r>
+        <w:rPr>
+          <w:rFonts w:eastAsia="Courier New" w:cs="Courier New" w:ascii="Courier New" w:hAnsi="Courier New"/>
         </w:rPr>
         <w:t xml:space="preserve">Runs in the background and sends notifications when not in focus. </w:t>
       </w:r>
     </w:p>
     <w:p>
       <w:pPr>
-        <w:spacing w:line="276" w:lineRule="auto"/>
-        <w:rPr>
-          <w:rFonts w:ascii="Courier New" w:eastAsia="Courier New" w:hAnsi="Courier New" w:cs="Courier New"/>
-        </w:rPr>
-      </w:pPr>
-      <w:proofErr w:type="spellStart"/>
-      <w:r>
-        <w:rPr>
-          <w:rFonts w:ascii="Courier New" w:eastAsia="Courier New" w:hAnsi="Courier New" w:cs="Courier New"/>
-        </w:rPr>
-        <w:t>Illo</w:t>
-      </w:r>
-      <w:proofErr w:type="spellEnd"/>
-      <w:r>
-        <w:rPr>
-          <w:rFonts w:ascii="Courier New" w:eastAsia="Courier New" w:hAnsi="Courier New" w:cs="Courier New"/>
-        </w:rPr>
-        <w:t xml:space="preserve"> will help you do what you can, when you can, improving your fitness, health, and productivity. </w:t>
-      </w:r>
-    </w:p>
-    <w:p>
-      <w:pPr>
-        <w:spacing w:line="276" w:lineRule="auto"/>
-        <w:rPr>
-          <w:rFonts w:ascii="Courier New" w:eastAsia="Courier New" w:hAnsi="Courier New" w:cs="Courier New"/>
-        </w:rPr>
-      </w:pPr>
-    </w:p>
-    <w:p>
-      <w:pPr>
-        <w:spacing w:line="276" w:lineRule="auto"/>
-        <w:rPr>
-          <w:rFonts w:ascii="Courier New" w:eastAsia="Courier New" w:hAnsi="Courier New" w:cs="Courier New"/>
+        <w:pStyle w:val="Normal"/>
+        <w:spacing w:lineRule="auto" w:line="276"/>
+        <w:rPr>
+          <w:rFonts w:ascii="Courier New" w:hAnsi="Courier New" w:eastAsia="Courier New" w:cs="Courier New"/>
+        </w:rPr>
+      </w:pPr>
+      <w:r>
+        <w:rPr>
+          <w:rFonts w:eastAsia="Courier New" w:cs="Courier New" w:ascii="Courier New" w:hAnsi="Courier New"/>
+        </w:rPr>
+        <w:t xml:space="preserve">Illo will help you do what you can, when you can, improving your fitness, health, and productivity. </w:t>
+      </w:r>
+    </w:p>
+    <w:p>
+      <w:pPr>
+        <w:pStyle w:val="Normal"/>
+        <w:spacing w:lineRule="auto" w:line="276"/>
+        <w:rPr>
+          <w:rFonts w:ascii="Courier New" w:hAnsi="Courier New" w:eastAsia="Courier New" w:cs="Courier New"/>
+        </w:rPr>
+      </w:pPr>
+      <w:r>
+        <w:rPr>
+          <w:rFonts w:eastAsia="Courier New" w:cs="Courier New" w:ascii="Courier New" w:hAnsi="Courier New"/>
+        </w:rPr>
+      </w:r>
+    </w:p>
+    <w:p>
+      <w:pPr>
+        <w:pStyle w:val="Normal"/>
+        <w:spacing w:lineRule="auto" w:line="276"/>
+        <w:rPr>
+          <w:rFonts w:ascii="Courier New" w:hAnsi="Courier New" w:eastAsia="Courier New" w:cs="Courier New"/>
           <w:b/>
-        </w:rPr>
-      </w:pPr>
-      <w:r>
-        <w:rPr>
-          <w:rFonts w:ascii="Courier New" w:eastAsia="Courier New" w:hAnsi="Courier New" w:cs="Courier New"/>
           <w:b/>
         </w:rPr>
+      </w:pPr>
+      <w:r>
+        <w:rPr>
+          <w:rFonts w:eastAsia="Courier New" w:cs="Courier New" w:ascii="Courier New" w:hAnsi="Courier New"/>
+          <w:b/>
+        </w:rPr>
         <w:t xml:space="preserve">App Comparison 1: </w:t>
       </w:r>
       <w:r>
         <w:rPr>
-          <w:rFonts w:ascii="Courier New" w:hAnsi="Courier New" w:cs="Courier New"/>
+          <w:rFonts w:cs="Courier New" w:ascii="Courier New" w:hAnsi="Courier New"/>
           <w:b/>
           <w:bCs/>
         </w:rPr>
-        <w:t xml:space="preserve">Fitness </w:t>
-      </w:r>
-      <w:proofErr w:type="spellStart"/>
-      <w:r>
-        <w:rPr>
-          <w:rFonts w:ascii="Courier New" w:hAnsi="Courier New" w:cs="Courier New"/>
+        <w:t>Fitness Hiit Pomodoro Timer by Buildandteach</w:t>
+      </w:r>
+      <w:r>
+        <w:rPr>
+          <w:rFonts w:cs="Courier New" w:ascii="Courier New" w:hAnsi="Courier New"/>
+        </w:rPr>
+        <w:t xml:space="preserve"> Media, LLC is an IOS app which, like ours, aims to promote health and fitness using timers and the Pomodoro technique. With premade workouts to meet the needs of a variety of users. Going as far as allowing custom timers, so users can create something better suited just for them. Its simple design allows you to start the timer within a tap of opening the app and leave it running in the background. From here our apps start to diverge, where theirs stops, ours picks up and goes further. Providing more customizability, ranging from UI colors and different alarms/ringtones, the favoriting and sharing of custom workouts, all the way to scheduling your Pomodoro intervals. However, what truly sets us apart is how we enable and motivate our users by providing exercises which can be done no matter your location, and whether or not you have any equipment. Anybody can exercise, even while sitting in a chair. For beginners we provide visual guides to show how to correctly, and safely, exercise. To help users stay on the path, we motivate them in different ways. Some respond better to motivational quotes, some to streaks, and some by being able to share their completed goals with others. All of that you can do right on our app, where we enable our users no matter their experience and no matter their location.</w:t>
+      </w:r>
+    </w:p>
+    <w:p>
+      <w:pPr>
+        <w:pStyle w:val="Normal"/>
+        <w:spacing w:lineRule="auto" w:line="276"/>
+        <w:rPr>
+          <w:rFonts w:ascii="Courier New" w:hAnsi="Courier New" w:eastAsia="Courier New" w:cs="Courier New"/>
+        </w:rPr>
+      </w:pPr>
+      <w:r>
+        <w:rPr>
+          <w:rFonts w:eastAsia="Courier New" w:cs="Courier New" w:ascii="Courier New" w:hAnsi="Courier New"/>
+        </w:rPr>
+      </w:r>
+    </w:p>
+    <w:p>
+      <w:pPr>
+        <w:pStyle w:val="Normal"/>
+        <w:spacing w:lineRule="auto" w:line="276"/>
+        <w:rPr>
+          <w:rFonts w:ascii="Courier New" w:hAnsi="Courier New" w:eastAsia="Courier New" w:cs="Courier New"/>
+        </w:rPr>
+      </w:pPr>
+      <w:r>
+        <w:rPr>
+          <w:rFonts w:eastAsia="Courier New" w:cs="Courier New" w:ascii="Courier New" w:hAnsi="Courier New"/>
+        </w:rPr>
+      </w:r>
+    </w:p>
+    <w:p>
+      <w:pPr>
+        <w:pStyle w:val="Normal"/>
+        <w:spacing w:lineRule="auto" w:line="276"/>
+        <w:rPr>
+          <w:rFonts w:ascii="Courier New" w:hAnsi="Courier New" w:eastAsia="Courier New" w:cs="Courier New"/>
+        </w:rPr>
+      </w:pPr>
+      <w:r>
+        <w:rPr>
+          <w:rFonts w:eastAsia="Courier New" w:cs="Courier New" w:ascii="Courier New" w:hAnsi="Courier New"/>
           <w:b/>
           <w:bCs/>
         </w:rPr>
-        <w:t>Hiit</w:t>
-      </w:r>
-      <w:proofErr w:type="spellEnd"/>
-      <w:r>
-        <w:rPr>
-          <w:rFonts w:ascii="Courier New" w:hAnsi="Courier New" w:cs="Courier New"/>
+        <w:t>App Comparison 2: Pomodoro Timer</w:t>
+      </w:r>
+      <w:r>
+        <w:rPr>
+          <w:rFonts w:eastAsia="Courier New" w:cs="Courier New" w:ascii="Courier New" w:hAnsi="Courier New"/>
+        </w:rPr>
+        <w:t xml:space="preserve"> </w:t>
+      </w:r>
+    </w:p>
+    <w:p>
+      <w:pPr>
+        <w:pStyle w:val="Normal"/>
+        <w:spacing w:lineRule="auto" w:line="276"/>
+        <w:rPr>
+          <w:rFonts w:ascii="Courier New" w:hAnsi="Courier New" w:eastAsia="Courier New" w:cs="Courier New"/>
+        </w:rPr>
+      </w:pPr>
+      <w:r>
+        <w:rPr>
+          <w:rFonts w:eastAsia="Courier New" w:cs="Courier New" w:ascii="Courier New" w:hAnsi="Courier New"/>
+        </w:rPr>
+        <w:t>Pomodoro Timer is an app that surrounds the concept of the Pomodoro method of productivity. Its utility comes in its ability to be personalized by the user. Letting them set goals, schedules, and even visual changes in themes. Our app is set to be very similar in these regards, as both use the Pomodoro method of studying as the baseline concept. Where our apps differ is how we use this concept. Where Pomodoro Timer is used as a way to increase the user's productivity when it comes to studying, our app will be centered around intermittent exercise, however, using the same philosophy as the Pomodoro method. Much of the Pomodoro Timer app's features will have similar applications in our own project. Providing the user with an easy-to-grasp experience that can be tailored to their needs is in the mission statement of both of the apps. Being an exercise app that focuses on the Pomodoro strategy, many features will be encouraged to not only help the user stay on task during their exercise, but to maintain a healthy schedule of using the app. Our app will include daily streaks, weekly goals, activity tracking, and the ability to share these statistics to social media.</w:t>
+      </w:r>
+    </w:p>
+    <w:p>
+      <w:pPr>
+        <w:pStyle w:val="Normal"/>
+        <w:spacing w:lineRule="auto" w:line="276"/>
+        <w:rPr>
+          <w:rFonts w:ascii="Courier New" w:hAnsi="Courier New" w:eastAsia="Courier New" w:cs="Courier New"/>
+        </w:rPr>
+      </w:pPr>
+      <w:r>
+        <w:rPr>
+          <w:rFonts w:eastAsia="Courier New" w:cs="Courier New" w:ascii="Courier New" w:hAnsi="Courier New"/>
+        </w:rPr>
+      </w:r>
+    </w:p>
+    <w:p>
+      <w:pPr>
+        <w:pStyle w:val="Normal"/>
+        <w:spacing w:lineRule="auto" w:line="276"/>
+        <w:rPr>
+          <w:rFonts w:ascii="Courier New" w:hAnsi="Courier New" w:eastAsia="Courier New" w:cs="Courier New"/>
+        </w:rPr>
+      </w:pPr>
+      <w:r>
+        <w:rPr>
+          <w:rFonts w:eastAsia="Courier New" w:cs="Courier New" w:ascii="Courier New" w:hAnsi="Courier New"/>
+        </w:rPr>
+      </w:r>
+    </w:p>
+    <w:p>
+      <w:pPr>
+        <w:pStyle w:val="Normal"/>
+        <w:spacing w:lineRule="auto" w:line="276"/>
+        <w:rPr>
+          <w:rFonts w:ascii="Courier New" w:hAnsi="Courier New" w:eastAsia="Courier New" w:cs="Courier New"/>
+          <w:b/>
           <w:b/>
           <w:bCs/>
         </w:rPr>
-        <w:t xml:space="preserve"> Pomodoro Timer by </w:t>
-      </w:r>
-      <w:proofErr w:type="spellStart"/>
-      <w:r>
-        <w:rPr>
-          <w:rFonts w:ascii="Courier New" w:hAnsi="Courier New" w:cs="Courier New"/>
+      </w:pPr>
+      <w:r>
+        <w:rPr>
+          <w:rFonts w:eastAsia="Courier New" w:cs="Courier New" w:ascii="Courier New" w:hAnsi="Courier New"/>
           <w:b/>
           <w:bCs/>
         </w:rPr>
-        <w:t>Buildandteach</w:t>
-      </w:r>
-      <w:proofErr w:type="spellEnd"/>
-      <w:r>
-        <w:rPr>
-          <w:rFonts w:ascii="Courier New" w:hAnsi="Courier New" w:cs="Courier New"/>
-        </w:rPr>
-        <w:t xml:space="preserve"> Media, LLC is an IOS app which, like ours, aims to promote health and fitness using timers and the Pomodoro technique. With premade workouts to meet the needs of a variety of users. Going as far as allowing custom timers, so users can create something better suited just for them. Its simple design allows you to start the timer within a tap of opening the app and leave it running in the background. From here our apps start to diverge, where theirs stops, ours picks up and goes further. Providing more customizability, ranging from UI colors and different alarms/ringtones, the favoriting and sharing of custom workouts, all the way to scheduling your Pomodoro intervals. However, what truly sets us apart is how we enable and motivate our users by providing exercises which can be done no matter your location, and </w:t>
-      </w:r>
-      <w:proofErr w:type="gramStart"/>
-      <w:r>
-        <w:rPr>
-          <w:rFonts w:ascii="Courier New" w:hAnsi="Courier New" w:cs="Courier New"/>
-        </w:rPr>
-        <w:t>whether or not</w:t>
-      </w:r>
-      <w:proofErr w:type="gramEnd"/>
-      <w:r>
-        <w:rPr>
-          <w:rFonts w:ascii="Courier New" w:hAnsi="Courier New" w:cs="Courier New"/>
-        </w:rPr>
-        <w:t xml:space="preserve"> you have any equipment. Anybody can exercise, even while sitting in a chair. For beginners we provide visual guides to show how to correctly, and safely, exercise. To help users stay on the path, we motivate them in different ways. Some respond better to motivational quotes, some to streaks, and some by being able to share their completed goals with others. All of that you can do right on our app, where we enable our users no matter their experience and no matter their location.</w:t>
-      </w:r>
-    </w:p>
-    <w:p>
-      <w:pPr>
-        <w:spacing w:line="276" w:lineRule="auto"/>
-        <w:rPr>
-          <w:rFonts w:ascii="Courier New" w:eastAsia="Courier New" w:hAnsi="Courier New" w:cs="Courier New"/>
-        </w:rPr>
-      </w:pPr>
-    </w:p>
-    <w:p>
-      <w:pPr>
-        <w:spacing w:line="276" w:lineRule="auto"/>
-        <w:rPr>
-          <w:rFonts w:ascii="Courier New" w:eastAsia="Courier New" w:hAnsi="Courier New" w:cs="Courier New"/>
-        </w:rPr>
-      </w:pPr>
-    </w:p>
-    <w:p>
-      <w:pPr>
-        <w:spacing w:line="276" w:lineRule="auto"/>
-        <w:rPr>
-          <w:rFonts w:ascii="Courier New" w:eastAsia="Courier New" w:hAnsi="Courier New" w:cs="Courier New"/>
-        </w:rPr>
-      </w:pPr>
-      <w:r>
-        <w:rPr>
-          <w:rFonts w:ascii="Courier New" w:eastAsia="Courier New" w:hAnsi="Courier New" w:cs="Courier New"/>
-          <w:b/>
-          <w:bCs/>
-        </w:rPr>
-        <w:t>App Comparison 2: Pomodoro Timer</w:t>
-      </w:r>
-      <w:r>
-        <w:rPr>
-          <w:rFonts w:ascii="Courier New" w:eastAsia="Courier New" w:hAnsi="Courier New" w:cs="Courier New"/>
-        </w:rPr>
-        <w:t xml:space="preserve"> </w:t>
-      </w:r>
-    </w:p>
-    <w:p>
-      <w:pPr>
-        <w:spacing w:line="276" w:lineRule="auto"/>
-        <w:rPr>
-          <w:rFonts w:ascii="Courier New" w:eastAsia="Courier New" w:hAnsi="Courier New" w:cs="Courier New"/>
-        </w:rPr>
-      </w:pPr>
-      <w:r>
-        <w:rPr>
-          <w:rFonts w:ascii="Courier New" w:eastAsia="Courier New" w:hAnsi="Courier New" w:cs="Courier New"/>
-        </w:rPr>
-        <w:t xml:space="preserve">Pomodoro Timer is an app that surrounds the concept of the Pomodoro method of productivity. Its utility comes in its ability to be personalized by the user. Letting them set goals, schedules, and even visual changes in themes. Our app is set to be very similar in these regards, as both use the Pomodoro method of studying as the baseline concept. Where our apps differ is how we use this concept. Where Pomodoro Timer is used </w:t>
-      </w:r>
-      <w:proofErr w:type="gramStart"/>
-      <w:r>
-        <w:rPr>
-          <w:rFonts w:ascii="Courier New" w:eastAsia="Courier New" w:hAnsi="Courier New" w:cs="Courier New"/>
-        </w:rPr>
-        <w:t>as a way to</w:t>
-      </w:r>
-      <w:proofErr w:type="gramEnd"/>
-      <w:r>
-        <w:rPr>
-          <w:rFonts w:ascii="Courier New" w:eastAsia="Courier New" w:hAnsi="Courier New" w:cs="Courier New"/>
-        </w:rPr>
-        <w:t xml:space="preserve"> increase the user's productivity when it comes to studying, our app will be centered around intermittent exercise, however, using the same philosophy as the Pomodoro method. Much of the Pomodoro Timer app's features will have similar applications in our own project. Providing the user with an easy-to-grasp experience that can be tailored to their needs is in the mission statement of </w:t>
-      </w:r>
-      <w:proofErr w:type="gramStart"/>
-      <w:r>
-        <w:rPr>
-          <w:rFonts w:ascii="Courier New" w:eastAsia="Courier New" w:hAnsi="Courier New" w:cs="Courier New"/>
-        </w:rPr>
-        <w:t>both of the apps</w:t>
-      </w:r>
-      <w:proofErr w:type="gramEnd"/>
-      <w:r>
-        <w:rPr>
-          <w:rFonts w:ascii="Courier New" w:eastAsia="Courier New" w:hAnsi="Courier New" w:cs="Courier New"/>
-        </w:rPr>
-        <w:t>. Being an exercise app that focuses on the Pomodoro strategy, many features will be encouraged to not only help the user stay on task during their exercise, but to maintain a healthy schedule of using the app. Our app will include daily streaks, weekly goals, activity tracking, and the ability to share these statistics to social media.</w:t>
-      </w:r>
-    </w:p>
-    <w:p>
-      <w:pPr>
-        <w:spacing w:line="276" w:lineRule="auto"/>
-        <w:rPr>
-          <w:rFonts w:ascii="Courier New" w:eastAsia="Courier New" w:hAnsi="Courier New" w:cs="Courier New"/>
-        </w:rPr>
-      </w:pPr>
-    </w:p>
-    <w:p>
-      <w:pPr>
-        <w:spacing w:line="276" w:lineRule="auto"/>
-        <w:rPr>
-          <w:rFonts w:ascii="Courier New" w:eastAsia="Courier New" w:hAnsi="Courier New" w:cs="Courier New"/>
-        </w:rPr>
-      </w:pPr>
-    </w:p>
-    <w:p>
-      <w:pPr>
-        <w:spacing w:line="276" w:lineRule="auto"/>
-        <w:rPr>
-          <w:rFonts w:ascii="Courier New" w:eastAsia="Courier New" w:hAnsi="Courier New" w:cs="Courier New"/>
-          <w:b/>
-          <w:bCs/>
-        </w:rPr>
-      </w:pPr>
-      <w:r>
-        <w:rPr>
-          <w:rFonts w:ascii="Courier New" w:eastAsia="Courier New" w:hAnsi="Courier New" w:cs="Courier New"/>
-          <w:b/>
-          <w:bCs/>
-        </w:rPr>
-        <w:t xml:space="preserve">App Comparison 3: </w:t>
-      </w:r>
-      <w:proofErr w:type="spellStart"/>
-      <w:r>
-        <w:rPr>
-          <w:rFonts w:ascii="Courier New" w:eastAsia="Courier New" w:hAnsi="Courier New" w:cs="Courier New"/>
-          <w:b/>
-          <w:bCs/>
-        </w:rPr>
-        <w:t>Ertigo</w:t>
-      </w:r>
-      <w:proofErr w:type="spellEnd"/>
-      <w:r>
-        <w:rPr>
-          <w:rFonts w:ascii="Courier New" w:eastAsia="Courier New" w:hAnsi="Courier New" w:cs="Courier New"/>
-          <w:b/>
-          <w:bCs/>
-        </w:rPr>
-        <w:t xml:space="preserve"> by </w:t>
-      </w:r>
-      <w:proofErr w:type="spellStart"/>
-      <w:r>
-        <w:rPr>
-          <w:rFonts w:ascii="Courier New" w:eastAsia="Courier New" w:hAnsi="Courier New" w:cs="Courier New"/>
-          <w:b/>
-          <w:bCs/>
-        </w:rPr>
-        <w:t>Boonya</w:t>
-      </w:r>
-      <w:proofErr w:type="spellEnd"/>
-      <w:r>
-        <w:rPr>
-          <w:rFonts w:ascii="Courier New" w:eastAsia="Courier New" w:hAnsi="Courier New" w:cs="Courier New"/>
-          <w:b/>
-          <w:bCs/>
-        </w:rPr>
-        <w:t xml:space="preserve"> </w:t>
-      </w:r>
-      <w:proofErr w:type="spellStart"/>
-      <w:r>
-        <w:rPr>
-          <w:rFonts w:ascii="Courier New" w:eastAsia="Courier New" w:hAnsi="Courier New" w:cs="Courier New"/>
-          <w:b/>
-          <w:bCs/>
-        </w:rPr>
-        <w:t>Kitpitak</w:t>
-      </w:r>
-      <w:proofErr w:type="spellEnd"/>
-    </w:p>
-    <w:p>
-      <w:pPr>
-        <w:spacing w:line="276" w:lineRule="auto"/>
-        <w:rPr>
-          <w:rFonts w:ascii="Courier New" w:eastAsia="Courier New" w:hAnsi="Courier New" w:cs="Courier New"/>
-        </w:rPr>
-      </w:pPr>
-      <w:proofErr w:type="spellStart"/>
-      <w:r>
-        <w:rPr>
-          <w:rFonts w:ascii="Courier New" w:eastAsia="Courier New" w:hAnsi="Courier New" w:cs="Courier New"/>
-        </w:rPr>
-        <w:t>Ertigo</w:t>
-      </w:r>
-      <w:proofErr w:type="spellEnd"/>
-      <w:r>
-        <w:rPr>
-          <w:rFonts w:ascii="Courier New" w:eastAsia="Courier New" w:hAnsi="Courier New" w:cs="Courier New"/>
-        </w:rPr>
-        <w:t xml:space="preserve"> uses the Pomodoro timing technique in combination with stretching to boost productivity and help your posture. While both </w:t>
-      </w:r>
-      <w:proofErr w:type="spellStart"/>
-      <w:r>
-        <w:rPr>
-          <w:rFonts w:ascii="Courier New" w:eastAsia="Courier New" w:hAnsi="Courier New" w:cs="Courier New"/>
-        </w:rPr>
-        <w:t>Ertigo</w:t>
-      </w:r>
-      <w:proofErr w:type="spellEnd"/>
-      <w:r>
-        <w:rPr>
-          <w:rFonts w:ascii="Courier New" w:eastAsia="Courier New" w:hAnsi="Courier New" w:cs="Courier New"/>
-        </w:rPr>
-        <w:t xml:space="preserve"> and our app will use Pomodoro, our app with be more focused on daily activity and encouragement. Our app will offer a wider range of techniques rather than just </w:t>
-      </w:r>
-      <w:r>
-        <w:rPr>
-          <w:rFonts w:ascii="Courier New" w:eastAsia="Courier New" w:hAnsi="Courier New" w:cs="Courier New"/>
-        </w:rPr>
-        <w:t>stretches</w:t>
-      </w:r>
-      <w:r>
-        <w:rPr>
-          <w:rFonts w:ascii="Courier New" w:eastAsia="Courier New" w:hAnsi="Courier New" w:cs="Courier New"/>
-        </w:rPr>
-        <w:t xml:space="preserve">. Things like free-weight exercises and meditation will be included, along with the ability to make your own personalized groupings of exercises and techniques. A big part of our design is personalization and customizability. You will be able to pick your own color theme, alarm sounds, workouts, meditation, and more. And unlike </w:t>
-      </w:r>
-      <w:proofErr w:type="spellStart"/>
-      <w:r>
-        <w:rPr>
-          <w:rFonts w:ascii="Courier New" w:eastAsia="Courier New" w:hAnsi="Courier New" w:cs="Courier New"/>
-        </w:rPr>
-        <w:t>Ertigo</w:t>
-      </w:r>
-      <w:proofErr w:type="spellEnd"/>
-      <w:r>
-        <w:rPr>
-          <w:rFonts w:ascii="Courier New" w:eastAsia="Courier New" w:hAnsi="Courier New" w:cs="Courier New"/>
-        </w:rPr>
-        <w:t>, we won’t have ads.</w:t>
+        <w:t>App Comparison 3: Ertigo by Boonya Kitpitak</w:t>
+      </w:r>
+    </w:p>
+    <w:p>
+      <w:pPr>
+        <w:pStyle w:val="Normal"/>
+        <w:spacing w:lineRule="auto" w:line="276"/>
+        <w:rPr>
+          <w:rFonts w:ascii="Courier New" w:hAnsi="Courier New" w:eastAsia="Courier New" w:cs="Courier New"/>
+        </w:rPr>
+      </w:pPr>
+      <w:r>
+        <w:rPr>
+          <w:rFonts w:eastAsia="Courier New" w:cs="Courier New" w:ascii="Courier New" w:hAnsi="Courier New"/>
+        </w:rPr>
+        <w:t>Ertigo uses the Pomodoro timing technique in combination with stretching to boost productivity and help your posture. While both Ertigo and our app will use Pomodoro, our app with be more focused on daily activity and encouragement. Our app will offer a wider range of techniques rather than just stretches. Things like free-weight exercises and meditation will be included, along with the ability to make your own personalized groupings of exercises and techniques. A big part of our design is personalization and customizability. You will be able to pick your own color theme, alarm sounds, workouts, meditation, and more. And unlike Ertigo, we won’t have ads.</w:t>
       </w:r>
     </w:p>
     <w:sectPr>
+      <w:type w:val="nextPage"/>
       <w:pgSz w:w="12240" w:h="15840"/>
-      <w:pgMar w:top="1440" w:right="1440" w:bottom="1440" w:left="1440" w:header="0" w:footer="0" w:gutter="0"/>
-      <w:pgNumType w:start="1"/>
-      <w:cols w:space="720"/>
-      <w:formProt w:val="0"/>
-      <w:docGrid w:linePitch="100"/>
+      <w:pgMar w:left="1440" w:right="1440" w:gutter="0" w:header="0" w:top="1440" w:footer="0" w:bottom="1440"/>
+      <w:pgNumType w:start="1" w:fmt="decimal"/>
+      <w:formProt w:val="false"/>
+      <w:textDirection w:val="lrTb"/>
+      <w:docGrid w:type="default" w:linePitch="100" w:charSpace="0"/>
     </w:sectPr>
   </w:body>
 </w:document>
 </file>
 
 <file path=word/numbering.xml><?xml version="1.0" encoding="utf-8"?>
-<w:numbering xmlns:wpc="http://schemas.microsoft.com/office/word/2010/wordprocessingCanvas" xmlns:cx="http://schemas.microsoft.com/office/drawing/2014/chartex" xmlns:cx1="http://schemas.microsoft.com/office/drawing/2015/9/8/chartex" xmlns:cx2="http://schemas.microsoft.com/office/drawing/2015/10/21/chartex" xmlns:cx3="http://schemas.microsoft.com/office/drawing/2016/5/9/chartex" xmlns:cx4="http://schemas.microsoft.com/office/drawing/2016/5/10/chartex" xmlns:cx5="http://schemas.microsoft.com/office/drawing/2016/5/11/chartex" xmlns:cx6="http://schemas.microsoft.com/office/drawing/2016/5/12/chartex" xmlns:cx7="http://schemas.microsoft.com/office/drawing/2016/5/13/chartex" xmlns:cx8="http://schemas.microsoft.com/office/drawing/2016/5/14/chartex" xmlns:mc="http://schemas.openxmlformats.org/markup-compatibility/2006" xmlns:aink="http://schemas.microsoft.com/office/drawing/2016/ink" xmlns:am3d="http://schemas.microsoft.com/office/drawing/2017/model3d" xmlns:o="urn:schemas-microsoft-com:office:office" xmlns:oel="http://schemas.microsoft.com/office/2019/extlst" xmlns:r="http://schemas.openxmlformats.org/officeDocument/2006/relationships" xmlns:m="http://schemas.openxmlformats.org/officeDocument/2006/math" xmlns:v="urn:schemas-microsoft-com:vml" xmlns:wp14="http://schemas.microsoft.com/office/word/2010/wordprocessingDrawing" xmlns:wp="http://schemas.openxmlformats.org/drawingml/2006/wordprocessingDrawing" xmlns:w10="urn:schemas-microsoft-com:office:word" xmlns:w="http://schemas.openxmlformats.org/wordprocessingml/2006/main" xmlns:w14="http://schemas.microsoft.com/office/word/2010/wordml" xmlns:w15="http://schemas.microsoft.com/office/word/2012/wordml" xmlns:w16cex="http://schemas.microsoft.com/office/word/2018/wordml/cex" xmlns:w16cid="http://schemas.microsoft.com/office/word/2016/wordml/cid" xmlns:w16="http://schemas.microsoft.com/office/word/2018/wordml" xmlns:w16sdtdh="http://schemas.microsoft.com/office/word/2020/wordml/sdtdatahash" xmlns:w16se="http://schemas.microsoft.com/office/word/2015/wordml/symex" xmlns:wpg="http://schemas.microsoft.com/office/word/2010/wordprocessingGroup" xmlns:wpi="http://schemas.microsoft.com/office/word/2010/wordprocessingInk" xmlns:wne="http://schemas.microsoft.com/office/word/2006/wordml" xmlns:wps="http://schemas.microsoft.com/office/word/2010/wordprocessingShape" mc:Ignorable="w14 w15 w16se w16cid w16 w16cex w16sdtdh wp14">
-  <w:abstractNum w:abstractNumId="0" w15:restartNumberingAfterBreak="0">
-    <w:nsid w:val="307E091B"/>
-    <w:multiLevelType w:val="multilevel"/>
-    <w:tmpl w:val="E3FE440E"/>
+<w:numbering xmlns:w="http://schemas.openxmlformats.org/wordprocessingml/2006/main" xmlns:o="urn:schemas-microsoft-com:office:office" xmlns:r="http://schemas.openxmlformats.org/officeDocument/2006/relationships" xmlns:v="urn:schemas-microsoft-com:vml" xmlns:mc="http://schemas.openxmlformats.org/markup-compatibility/2006" xmlns:w14="http://schemas.microsoft.com/office/word/2010/wordml" mc:Ignorable="w14">
+  <w:abstractNum w:abstractNumId="1">
     <w:lvl w:ilvl="0">
       <w:start w:val="1"/>
       <w:numFmt w:val="bullet"/>
@@ -897,10 +708,7 @@
       </w:rPr>
     </w:lvl>
   </w:abstractNum>
-  <w:abstractNum w:abstractNumId="1" w15:restartNumberingAfterBreak="0">
-    <w:nsid w:val="4F745EE8"/>
-    <w:multiLevelType w:val="multilevel"/>
-    <w:tmpl w:val="76D65F7E"/>
+  <w:abstractNum w:abstractNumId="2">
     <w:lvl w:ilvl="0">
       <w:start w:val="1"/>
       <w:numFmt w:val="bullet"/>
@@ -1046,10 +854,7 @@
       </w:rPr>
     </w:lvl>
   </w:abstractNum>
-  <w:abstractNum w:abstractNumId="2" w15:restartNumberingAfterBreak="0">
-    <w:nsid w:val="51F727D2"/>
-    <w:multiLevelType w:val="multilevel"/>
-    <w:tmpl w:val="C7B4FF42"/>
+  <w:abstractNum w:abstractNumId="3">
     <w:lvl w:ilvl="0">
       <w:start w:val="1"/>
       <w:numFmt w:val="none"/>
@@ -1060,7 +865,7 @@
         <w:tabs>
           <w:tab w:val="num" w:pos="0"/>
         </w:tabs>
-        <w:ind w:left="0" w:firstLine="0"/>
+        <w:ind w:left="0" w:hanging="0"/>
       </w:pPr>
     </w:lvl>
     <w:lvl w:ilvl="1">
@@ -1073,7 +878,7 @@
         <w:tabs>
           <w:tab w:val="num" w:pos="0"/>
         </w:tabs>
-        <w:ind w:left="0" w:firstLine="0"/>
+        <w:ind w:left="0" w:hanging="0"/>
       </w:pPr>
     </w:lvl>
     <w:lvl w:ilvl="2">
@@ -1086,7 +891,7 @@
         <w:tabs>
           <w:tab w:val="num" w:pos="0"/>
         </w:tabs>
-        <w:ind w:left="0" w:firstLine="0"/>
+        <w:ind w:left="0" w:hanging="0"/>
       </w:pPr>
     </w:lvl>
     <w:lvl w:ilvl="3">
@@ -1099,7 +904,7 @@
         <w:tabs>
           <w:tab w:val="num" w:pos="0"/>
         </w:tabs>
-        <w:ind w:left="0" w:firstLine="0"/>
+        <w:ind w:left="0" w:hanging="0"/>
       </w:pPr>
     </w:lvl>
     <w:lvl w:ilvl="4">
@@ -1112,7 +917,7 @@
         <w:tabs>
           <w:tab w:val="num" w:pos="0"/>
         </w:tabs>
-        <w:ind w:left="0" w:firstLine="0"/>
+        <w:ind w:left="0" w:hanging="0"/>
       </w:pPr>
     </w:lvl>
     <w:lvl w:ilvl="5">
@@ -1125,7 +930,7 @@
         <w:tabs>
           <w:tab w:val="num" w:pos="0"/>
         </w:tabs>
-        <w:ind w:left="0" w:firstLine="0"/>
+        <w:ind w:left="0" w:hanging="0"/>
       </w:pPr>
     </w:lvl>
     <w:lvl w:ilvl="6">
@@ -1138,7 +943,7 @@
         <w:tabs>
           <w:tab w:val="num" w:pos="0"/>
         </w:tabs>
-        <w:ind w:left="0" w:firstLine="0"/>
+        <w:ind w:left="0" w:hanging="0"/>
       </w:pPr>
     </w:lvl>
     <w:lvl w:ilvl="7">
@@ -1151,7 +956,7 @@
         <w:tabs>
           <w:tab w:val="num" w:pos="0"/>
         </w:tabs>
-        <w:ind w:left="0" w:firstLine="0"/>
+        <w:ind w:left="0" w:hanging="0"/>
       </w:pPr>
     </w:lvl>
     <w:lvl w:ilvl="8">
@@ -1164,28 +969,28 @@
         <w:tabs>
           <w:tab w:val="num" w:pos="0"/>
         </w:tabs>
-        <w:ind w:left="0" w:firstLine="0"/>
+        <w:ind w:left="0" w:hanging="0"/>
       </w:pPr>
     </w:lvl>
   </w:abstractNum>
-  <w:num w:numId="1" w16cid:durableId="528186387">
-    <w:abstractNumId w:val="0"/>
-  </w:num>
-  <w:num w:numId="2" w16cid:durableId="1629556063">
+  <w:num w:numId="1">
     <w:abstractNumId w:val="1"/>
   </w:num>
-  <w:num w:numId="3" w16cid:durableId="933589562">
+  <w:num w:numId="2">
     <w:abstractNumId w:val="2"/>
+  </w:num>
+  <w:num w:numId="3">
+    <w:abstractNumId w:val="3"/>
   </w:num>
 </w:numbering>
 </file>
 
 <file path=word/styles.xml><?xml version="1.0" encoding="utf-8"?>
-<w:styles xmlns:mc="http://schemas.openxmlformats.org/markup-compatibility/2006" xmlns:r="http://schemas.openxmlformats.org/officeDocument/2006/relationships" xmlns:w="http://schemas.openxmlformats.org/wordprocessingml/2006/main" xmlns:w14="http://schemas.microsoft.com/office/word/2010/wordml" xmlns:w15="http://schemas.microsoft.com/office/word/2012/wordml" xmlns:w16cex="http://schemas.microsoft.com/office/word/2018/wordml/cex" xmlns:w16cid="http://schemas.microsoft.com/office/word/2016/wordml/cid" xmlns:w16="http://schemas.microsoft.com/office/word/2018/wordml" xmlns:w16sdtdh="http://schemas.microsoft.com/office/word/2020/wordml/sdtdatahash" xmlns:w16se="http://schemas.microsoft.com/office/word/2015/wordml/symex" mc:Ignorable="w14 w15 w16se w16cid w16 w16cex w16sdtdh">
+<w:styles xmlns:w="http://schemas.openxmlformats.org/wordprocessingml/2006/main" xmlns:w14="http://schemas.microsoft.com/office/word/2010/wordml" xmlns:mc="http://schemas.openxmlformats.org/markup-compatibility/2006" mc:Ignorable="w14">
   <w:docDefaults>
     <w:rPrDefault>
       <w:rPr>
-        <w:rFonts w:ascii="Times New Roman" w:eastAsia="Times New Roman" w:hAnsi="Times New Roman" w:cs="Times New Roman"/>
+        <w:rFonts w:ascii="Times New Roman" w:hAnsi="Times New Roman" w:eastAsia="Times New Roman" w:cs="Times New Roman"/>
         <w:sz w:val="24"/>
         <w:szCs w:val="24"/>
         <w:lang w:val="en-US" w:eastAsia="en-US" w:bidi="ar-SA"/>
@@ -1193,21 +998,21 @@
     </w:rPrDefault>
     <w:pPrDefault>
       <w:pPr>
-        <w:suppressAutoHyphens/>
+        <w:suppressAutoHyphens w:val="true"/>
       </w:pPr>
     </w:pPrDefault>
   </w:docDefaults>
   <w:latentStyles w:defLockedState="0" w:defUIPriority="99" w:defSemiHidden="0" w:defUnhideWhenUsed="0" w:defQFormat="0" w:count="376">
     <w:lsdException w:name="Normal" w:uiPriority="0" w:qFormat="1"/>
     <w:lsdException w:name="heading 1" w:uiPriority="9" w:qFormat="1"/>
-    <w:lsdException w:name="heading 2" w:semiHidden="1" w:uiPriority="9" w:unhideWhenUsed="1" w:qFormat="1"/>
-    <w:lsdException w:name="heading 3" w:semiHidden="1" w:uiPriority="9" w:unhideWhenUsed="1" w:qFormat="1"/>
-    <w:lsdException w:name="heading 4" w:semiHidden="1" w:uiPriority="9" w:unhideWhenUsed="1" w:qFormat="1"/>
-    <w:lsdException w:name="heading 5" w:semiHidden="1" w:uiPriority="9" w:unhideWhenUsed="1" w:qFormat="1"/>
-    <w:lsdException w:name="heading 6" w:semiHidden="1" w:uiPriority="9" w:unhideWhenUsed="1" w:qFormat="1"/>
-    <w:lsdException w:name="heading 7" w:semiHidden="1" w:uiPriority="9" w:unhideWhenUsed="1" w:qFormat="1"/>
-    <w:lsdException w:name="heading 8" w:semiHidden="1" w:uiPriority="9" w:unhideWhenUsed="1" w:qFormat="1"/>
-    <w:lsdException w:name="heading 9" w:semiHidden="1" w:uiPriority="9" w:unhideWhenUsed="1" w:qFormat="1"/>
+    <w:lsdException w:name="heading 2" w:uiPriority="9" w:semiHidden="1" w:unhideWhenUsed="1" w:qFormat="1"/>
+    <w:lsdException w:name="heading 3" w:uiPriority="9" w:semiHidden="1" w:unhideWhenUsed="1" w:qFormat="1"/>
+    <w:lsdException w:name="heading 4" w:uiPriority="9" w:semiHidden="1" w:unhideWhenUsed="1" w:qFormat="1"/>
+    <w:lsdException w:name="heading 5" w:uiPriority="9" w:semiHidden="1" w:unhideWhenUsed="1" w:qFormat="1"/>
+    <w:lsdException w:name="heading 6" w:uiPriority="9" w:semiHidden="1" w:unhideWhenUsed="1" w:qFormat="1"/>
+    <w:lsdException w:name="heading 7" w:uiPriority="9" w:semiHidden="1" w:unhideWhenUsed="1" w:qFormat="1"/>
+    <w:lsdException w:name="heading 8" w:uiPriority="9" w:semiHidden="1" w:unhideWhenUsed="1" w:qFormat="1"/>
+    <w:lsdException w:name="heading 9" w:uiPriority="9" w:semiHidden="1" w:unhideWhenUsed="1" w:qFormat="1"/>
     <w:lsdException w:name="index 1" w:semiHidden="1" w:unhideWhenUsed="1"/>
     <w:lsdException w:name="index 2" w:semiHidden="1" w:unhideWhenUsed="1"/>
     <w:lsdException w:name="index 3" w:semiHidden="1" w:unhideWhenUsed="1"/>
@@ -1217,22 +1022,22 @@
     <w:lsdException w:name="index 7" w:semiHidden="1" w:unhideWhenUsed="1"/>
     <w:lsdException w:name="index 8" w:semiHidden="1" w:unhideWhenUsed="1"/>
     <w:lsdException w:name="index 9" w:semiHidden="1" w:unhideWhenUsed="1"/>
-    <w:lsdException w:name="toc 1" w:semiHidden="1" w:uiPriority="39" w:unhideWhenUsed="1"/>
-    <w:lsdException w:name="toc 2" w:semiHidden="1" w:uiPriority="39" w:unhideWhenUsed="1"/>
-    <w:lsdException w:name="toc 3" w:semiHidden="1" w:uiPriority="39" w:unhideWhenUsed="1"/>
-    <w:lsdException w:name="toc 4" w:semiHidden="1" w:uiPriority="39" w:unhideWhenUsed="1"/>
-    <w:lsdException w:name="toc 5" w:semiHidden="1" w:uiPriority="39" w:unhideWhenUsed="1"/>
-    <w:lsdException w:name="toc 6" w:semiHidden="1" w:uiPriority="39" w:unhideWhenUsed="1"/>
-    <w:lsdException w:name="toc 7" w:semiHidden="1" w:uiPriority="39" w:unhideWhenUsed="1"/>
-    <w:lsdException w:name="toc 8" w:semiHidden="1" w:uiPriority="39" w:unhideWhenUsed="1"/>
-    <w:lsdException w:name="toc 9" w:semiHidden="1" w:uiPriority="39" w:unhideWhenUsed="1"/>
+    <w:lsdException w:name="toc 1" w:uiPriority="39" w:semiHidden="1" w:unhideWhenUsed="1"/>
+    <w:lsdException w:name="toc 2" w:uiPriority="39" w:semiHidden="1" w:unhideWhenUsed="1"/>
+    <w:lsdException w:name="toc 3" w:uiPriority="39" w:semiHidden="1" w:unhideWhenUsed="1"/>
+    <w:lsdException w:name="toc 4" w:uiPriority="39" w:semiHidden="1" w:unhideWhenUsed="1"/>
+    <w:lsdException w:name="toc 5" w:uiPriority="39" w:semiHidden="1" w:unhideWhenUsed="1"/>
+    <w:lsdException w:name="toc 6" w:uiPriority="39" w:semiHidden="1" w:unhideWhenUsed="1"/>
+    <w:lsdException w:name="toc 7" w:uiPriority="39" w:semiHidden="1" w:unhideWhenUsed="1"/>
+    <w:lsdException w:name="toc 8" w:uiPriority="39" w:semiHidden="1" w:unhideWhenUsed="1"/>
+    <w:lsdException w:name="toc 9" w:uiPriority="39" w:semiHidden="1" w:unhideWhenUsed="1"/>
     <w:lsdException w:name="Normal Indent" w:semiHidden="1" w:unhideWhenUsed="1"/>
     <w:lsdException w:name="footnote text" w:semiHidden="1" w:unhideWhenUsed="1"/>
     <w:lsdException w:name="annotation text" w:semiHidden="1" w:unhideWhenUsed="1"/>
     <w:lsdException w:name="header" w:semiHidden="1" w:unhideWhenUsed="1"/>
     <w:lsdException w:name="footer" w:semiHidden="1" w:unhideWhenUsed="1"/>
     <w:lsdException w:name="index heading" w:semiHidden="1" w:unhideWhenUsed="1"/>
-    <w:lsdException w:name="caption" w:semiHidden="1" w:uiPriority="35" w:unhideWhenUsed="1" w:qFormat="1"/>
+    <w:lsdException w:name="caption" w:uiPriority="35" w:semiHidden="1" w:unhideWhenUsed="1" w:qFormat="1"/>
     <w:lsdException w:name="table of figures" w:semiHidden="1" w:unhideWhenUsed="1"/>
     <w:lsdException w:name="envelope address" w:semiHidden="1" w:unhideWhenUsed="1"/>
     <w:lsdException w:name="envelope return" w:semiHidden="1" w:unhideWhenUsed="1"/>
@@ -1263,7 +1068,7 @@
     <w:lsdException w:name="Title" w:uiPriority="10" w:qFormat="1"/>
     <w:lsdException w:name="Closing" w:semiHidden="1" w:unhideWhenUsed="1"/>
     <w:lsdException w:name="Signature" w:semiHidden="1" w:unhideWhenUsed="1"/>
-    <w:lsdException w:name="Default Paragraph Font" w:semiHidden="1" w:uiPriority="1" w:unhideWhenUsed="1"/>
+    <w:lsdException w:name="Default Paragraph Font" w:uiPriority="1" w:semiHidden="1" w:unhideWhenUsed="1"/>
     <w:lsdException w:name="Body Text" w:semiHidden="1" w:unhideWhenUsed="1"/>
     <w:lsdException w:name="Body Text Indent" w:semiHidden="1" w:unhideWhenUsed="1"/>
     <w:lsdException w:name="List Continue" w:semiHidden="1" w:unhideWhenUsed="1"/>
@@ -1463,8 +1268,8 @@
     <w:lsdException w:name="Subtle Reference" w:uiPriority="31" w:qFormat="1"/>
     <w:lsdException w:name="Intense Reference" w:uiPriority="32" w:qFormat="1"/>
     <w:lsdException w:name="Book Title" w:uiPriority="33" w:qFormat="1"/>
-    <w:lsdException w:name="Bibliography" w:semiHidden="1" w:uiPriority="37" w:unhideWhenUsed="1"/>
-    <w:lsdException w:name="TOC Heading" w:semiHidden="1" w:uiPriority="39" w:unhideWhenUsed="1" w:qFormat="1"/>
+    <w:lsdException w:name="Bibliography" w:uiPriority="37" w:semiHidden="1" w:unhideWhenUsed="1"/>
+    <w:lsdException w:name="TOC Heading" w:uiPriority="39" w:semiHidden="1" w:unhideWhenUsed="1" w:qFormat="1"/>
     <w:lsdException w:name="Plain Table 1" w:uiPriority="41"/>
     <w:lsdException w:name="Plain Table 2" w:uiPriority="42"/>
     <w:lsdException w:name="Plain Table 3" w:uiPriority="43"/>
@@ -1575,21 +1380,33 @@
     <w:lsdException w:name="Unresolved Mention" w:semiHidden="1" w:unhideWhenUsed="1"/>
     <w:lsdException w:name="Smart Link" w:semiHidden="1" w:unhideWhenUsed="1"/>
   </w:latentStyles>
-  <w:style w:type="paragraph" w:default="1" w:styleId="Normal">
+  <w:style w:type="paragraph" w:styleId="Normal" w:default="1">
     <w:name w:val="Normal"/>
     <w:qFormat/>
     <w:pPr>
-      <w:spacing w:line="480" w:lineRule="auto"/>
+      <w:widowControl/>
+      <w:suppressAutoHyphens w:val="true"/>
+      <w:bidi w:val="0"/>
+      <w:spacing w:lineRule="auto" w:line="480" w:before="0" w:after="0"/>
+      <w:jc w:val="left"/>
     </w:pPr>
+    <w:rPr>
+      <w:rFonts w:ascii="Times New Roman" w:hAnsi="Times New Roman" w:eastAsia="Times New Roman" w:cs="Times New Roman"/>
+      <w:color w:val="auto"/>
+      <w:kern w:val="0"/>
+      <w:sz w:val="24"/>
+      <w:szCs w:val="24"/>
+      <w:lang w:val="en-US" w:eastAsia="en-US" w:bidi="ar-SA"/>
+    </w:rPr>
   </w:style>
   <w:style w:type="paragraph" w:styleId="Heading1">
-    <w:name w:val="heading 1"/>
+    <w:name w:val="Heading 1"/>
     <w:basedOn w:val="Normal"/>
     <w:next w:val="Normal"/>
     <w:uiPriority w:val="9"/>
     <w:qFormat/>
     <w:pPr>
-      <w:keepNext/>
+      <w:keepNext w:val="true"/>
       <w:keepLines/>
       <w:spacing w:before="400" w:after="120"/>
       <w:outlineLvl w:val="0"/>
@@ -1600,7 +1417,7 @@
     </w:rPr>
   </w:style>
   <w:style w:type="paragraph" w:styleId="Heading2">
-    <w:name w:val="heading 2"/>
+    <w:name w:val="Heading 2"/>
     <w:basedOn w:val="Normal"/>
     <w:next w:val="Normal"/>
     <w:uiPriority w:val="9"/>
@@ -1608,7 +1425,7 @@
     <w:unhideWhenUsed/>
     <w:qFormat/>
     <w:pPr>
-      <w:keepNext/>
+      <w:keepNext w:val="true"/>
       <w:keepLines/>
       <w:spacing w:before="360" w:after="120"/>
       <w:outlineLvl w:val="1"/>
@@ -1619,7 +1436,7 @@
     </w:rPr>
   </w:style>
   <w:style w:type="paragraph" w:styleId="Heading3">
-    <w:name w:val="heading 3"/>
+    <w:name w:val="Heading 3"/>
     <w:basedOn w:val="Normal"/>
     <w:next w:val="Normal"/>
     <w:uiPriority w:val="9"/>
@@ -1627,7 +1444,7 @@
     <w:unhideWhenUsed/>
     <w:qFormat/>
     <w:pPr>
-      <w:keepNext/>
+      <w:keepNext w:val="true"/>
       <w:keepLines/>
       <w:spacing w:before="320" w:after="80"/>
       <w:outlineLvl w:val="2"/>
@@ -1639,7 +1456,7 @@
     </w:rPr>
   </w:style>
   <w:style w:type="paragraph" w:styleId="Heading4">
-    <w:name w:val="heading 4"/>
+    <w:name w:val="Heading 4"/>
     <w:basedOn w:val="Normal"/>
     <w:next w:val="Normal"/>
     <w:uiPriority w:val="9"/>
@@ -1647,7 +1464,7 @@
     <w:unhideWhenUsed/>
     <w:qFormat/>
     <w:pPr>
-      <w:keepNext/>
+      <w:keepNext w:val="true"/>
       <w:keepLines/>
       <w:spacing w:before="280" w:after="80"/>
       <w:outlineLvl w:val="3"/>
@@ -1657,7 +1474,7 @@
     </w:rPr>
   </w:style>
   <w:style w:type="paragraph" w:styleId="Heading5">
-    <w:name w:val="heading 5"/>
+    <w:name w:val="Heading 5"/>
     <w:basedOn w:val="Normal"/>
     <w:next w:val="Normal"/>
     <w:uiPriority w:val="9"/>
@@ -1665,7 +1482,7 @@
     <w:unhideWhenUsed/>
     <w:qFormat/>
     <w:pPr>
-      <w:keepNext/>
+      <w:keepNext w:val="true"/>
       <w:keepLines/>
       <w:spacing w:before="240" w:after="80"/>
       <w:outlineLvl w:val="4"/>
@@ -1677,7 +1494,7 @@
     </w:rPr>
   </w:style>
   <w:style w:type="paragraph" w:styleId="Heading6">
-    <w:name w:val="heading 6"/>
+    <w:name w:val="Heading 6"/>
     <w:basedOn w:val="Normal"/>
     <w:next w:val="Normal"/>
     <w:uiPriority w:val="9"/>
@@ -1685,7 +1502,7 @@
     <w:unhideWhenUsed/>
     <w:qFormat/>
     <w:pPr>
-      <w:keepNext/>
+      <w:keepNext w:val="true"/>
       <w:keepLines/>
       <w:spacing w:before="240" w:after="80"/>
       <w:outlineLvl w:val="5"/>
@@ -1697,71 +1514,80 @@
       <w:szCs w:val="22"/>
     </w:rPr>
   </w:style>
-  <w:style w:type="character" w:default="1" w:styleId="DefaultParagraphFont">
+  <w:style w:type="character" w:styleId="DefaultParagraphFont" w:default="1">
     <w:name w:val="Default Paragraph Font"/>
     <w:uiPriority w:val="1"/>
     <w:semiHidden/>
     <w:unhideWhenUsed/>
+    <w:qFormat/>
+    <w:rPr/>
   </w:style>
-  <w:style w:type="table" w:default="1" w:styleId="TableNormal">
-    <w:name w:val="Normal Table"/>
-    <w:uiPriority w:val="99"/>
-    <w:semiHidden/>
-    <w:unhideWhenUsed/>
-    <w:tblPr>
-      <w:tblInd w:w="0" w:type="dxa"/>
-      <w:tblCellMar>
-        <w:top w:w="0" w:type="dxa"/>
-        <w:left w:w="108" w:type="dxa"/>
-        <w:bottom w:w="0" w:type="dxa"/>
-        <w:right w:w="108" w:type="dxa"/>
-      </w:tblCellMar>
-    </w:tblPr>
-  </w:style>
-  <w:style w:type="numbering" w:default="1" w:styleId="NoList">
-    <w:name w:val="No List"/>
-    <w:uiPriority w:val="99"/>
-    <w:semiHidden/>
-    <w:unhideWhenUsed/>
-  </w:style>
-  <w:style w:type="character" w:styleId="Hyperlink">
+  <w:style w:type="character" w:styleId="InternetLink">
     <w:name w:val="Hyperlink"/>
     <w:rPr>
       <w:color w:val="000080"/>
       <w:u w:val="single"/>
-      <w:lang/>
     </w:rPr>
   </w:style>
-  <w:style w:type="paragraph" w:customStyle="1" w:styleId="Heading">
+  <w:style w:type="paragraph" w:styleId="Heading" w:customStyle="1">
     <w:name w:val="Heading"/>
     <w:basedOn w:val="Normal"/>
-    <w:next w:val="BodyText"/>
+    <w:next w:val="TextBody"/>
     <w:qFormat/>
     <w:pPr>
-      <w:keepNext/>
+      <w:keepNext w:val="true"/>
       <w:spacing w:before="240" w:after="120"/>
     </w:pPr>
     <w:rPr>
-      <w:rFonts w:ascii="Liberation Sans" w:eastAsia="Noto Sans CJK SC" w:hAnsi="Liberation Sans" w:cs="Lohit Devanagari"/>
+      <w:rFonts w:ascii="Liberation Sans" w:hAnsi="Liberation Sans" w:eastAsia="Noto Sans CJK SC" w:cs="Lohit Devanagari"/>
       <w:sz w:val="28"/>
       <w:szCs w:val="28"/>
     </w:rPr>
   </w:style>
-  <w:style w:type="paragraph" w:styleId="BodyText">
+  <w:style w:type="paragraph" w:styleId="TextBody">
     <w:name w:val="Body Text"/>
     <w:basedOn w:val="Normal"/>
     <w:pPr>
-      <w:spacing w:after="140" w:line="276" w:lineRule="auto"/>
+      <w:spacing w:lineRule="auto" w:line="276" w:before="0" w:after="140"/>
     </w:pPr>
+    <w:rPr/>
   </w:style>
   <w:style w:type="paragraph" w:styleId="List">
     <w:name w:val="List"/>
-    <w:basedOn w:val="BodyText"/>
+    <w:basedOn w:val="TextBody"/>
+    <w:pPr/>
     <w:rPr>
       <w:rFonts w:cs="Lohit Devanagari"/>
     </w:rPr>
   </w:style>
   <w:style w:type="paragraph" w:styleId="Caption">
+    <w:name w:val="Caption"/>
+    <w:basedOn w:val="Normal"/>
+    <w:qFormat/>
+    <w:pPr>
+      <w:suppressLineNumbers/>
+      <w:spacing w:before="120" w:after="120"/>
+    </w:pPr>
+    <w:rPr>
+      <w:rFonts w:cs="Lohit Devanagari"/>
+      <w:i/>
+      <w:iCs/>
+      <w:sz w:val="24"/>
+      <w:szCs w:val="24"/>
+    </w:rPr>
+  </w:style>
+  <w:style w:type="paragraph" w:styleId="Index" w:customStyle="1">
+    <w:name w:val="Index"/>
+    <w:basedOn w:val="Normal"/>
+    <w:qFormat/>
+    <w:pPr>
+      <w:suppressLineNumbers/>
+    </w:pPr>
+    <w:rPr>
+      <w:rFonts w:cs="Lohit Devanagari"/>
+    </w:rPr>
+  </w:style>
+  <w:style w:type="paragraph" w:styleId="Caption1">
     <w:name w:val="caption"/>
     <w:basedOn w:val="Normal"/>
     <w:qFormat/>
@@ -1775,18 +1601,6 @@
       <w:iCs/>
     </w:rPr>
   </w:style>
-  <w:style w:type="paragraph" w:customStyle="1" w:styleId="Index">
-    <w:name w:val="Index"/>
-    <w:basedOn w:val="Normal"/>
-    <w:qFormat/>
-    <w:pPr>
-      <w:suppressLineNumbers/>
-    </w:pPr>
-    <w:rPr>
-      <w:rFonts w:cs="Lohit Devanagari"/>
-      <w:lang/>
-    </w:rPr>
-  </w:style>
   <w:style w:type="paragraph" w:styleId="Title">
     <w:name w:val="Title"/>
     <w:basedOn w:val="Normal"/>
@@ -1794,9 +1608,9 @@
     <w:uiPriority w:val="10"/>
     <w:qFormat/>
     <w:pPr>
-      <w:keepNext/>
+      <w:keepNext w:val="true"/>
       <w:keepLines/>
-      <w:spacing w:after="60"/>
+      <w:spacing w:before="0" w:after="60"/>
     </w:pPr>
     <w:rPr>
       <w:sz w:val="52"/>
@@ -1810,16 +1624,37 @@
     <w:uiPriority w:val="11"/>
     <w:qFormat/>
     <w:pPr>
-      <w:keepNext/>
+      <w:keepNext w:val="true"/>
       <w:keepLines/>
-      <w:spacing w:after="320"/>
+      <w:spacing w:before="0" w:after="320"/>
     </w:pPr>
     <w:rPr>
-      <w:rFonts w:ascii="Arial" w:eastAsia="Arial" w:hAnsi="Arial" w:cs="Arial"/>
+      <w:rFonts w:ascii="Arial" w:hAnsi="Arial" w:eastAsia="Arial" w:cs="Arial"/>
       <w:color w:val="666666"/>
       <w:sz w:val="30"/>
       <w:szCs w:val="30"/>
     </w:rPr>
+  </w:style>
+  <w:style w:type="numbering" w:styleId="NoList" w:default="1">
+    <w:name w:val="No List"/>
+    <w:uiPriority w:val="99"/>
+    <w:semiHidden/>
+    <w:unhideWhenUsed/>
+    <w:qFormat/>
+  </w:style>
+  <w:style w:type="table" w:default="1" w:styleId="TableNormal">
+    <w:name w:val="Normal Table"/>
+    <w:uiPriority w:val="99"/>
+    <w:semiHidden/>
+    <w:unhideWhenUsed/>
+    <w:tblPr>
+      <w:tblCellMar>
+        <w:top w:w="0" w:type="dxa"/>
+        <w:left w:w="108" w:type="dxa"/>
+        <w:bottom w:w="0" w:type="dxa"/>
+        <w:right w:w="108" w:type="dxa"/>
+      </w:tblCellMar>
+    </w:tblPr>
   </w:style>
 </w:styles>
 </file>

</xml_diff>